<commit_message>
Script inicial de creación de la BD
Documentación actualizada.
Incluido guion de la práctica.
Incluido listado de tipos enumerados.
Incluidas imágenes de usuarios.
</commit_message>
<xml_diff>
--- a/Documentacion/UCM-CAU - Documentacion.docx
+++ b/Documentacion/UCM-CAU - Documentacion.docx
@@ -82,7 +82,7 @@
           <w:rFonts w:ascii="Calibri" w:hAnsi="Calibri"/>
         </w:rPr>
         <w:drawing>
-          <wp:anchor behindDoc="0" distT="0" distB="0" distL="0" distR="0" simplePos="0" locked="0" layoutInCell="0" allowOverlap="1" relativeHeight="20">
+          <wp:anchor behindDoc="0" distT="0" distB="0" distL="0" distR="0" simplePos="0" locked="0" layoutInCell="0" allowOverlap="1" relativeHeight="21">
             <wp:simplePos x="0" y="0"/>
             <wp:positionH relativeFrom="column">
               <wp:align>center</wp:align>
@@ -90,9 +90,9 @@
             <wp:positionV relativeFrom="paragraph">
               <wp:posOffset>635</wp:posOffset>
             </wp:positionV>
-            <wp:extent cx="6120130" cy="3599180"/>
+            <wp:extent cx="6120130" cy="3672840"/>
             <wp:effectExtent l="0" t="0" r="0" b="0"/>
-            <wp:wrapTopAndBottom/>
+            <wp:wrapSquare wrapText="largest"/>
             <wp:docPr id="1" name="Imagen19" descr=""/>
             <wp:cNvGraphicFramePr>
               <a:graphicFrameLocks xmlns:a="http://schemas.openxmlformats.org/drawingml/2006/main" noChangeAspect="1"/>
@@ -115,7 +115,7 @@
                   <pic:spPr bwMode="auto">
                     <a:xfrm>
                       <a:off x="0" y="0"/>
-                      <a:ext cx="6120130" cy="3599180"/>
+                      <a:ext cx="6120130" cy="3672840"/>
                     </a:xfrm>
                     <a:prstGeom prst="rect">
                       <a:avLst/>
@@ -209,21 +209,8 @@
         <w:rPr>
           <w:rFonts w:ascii="Calibri" w:hAnsi="Calibri"/>
         </w:rPr>
-      </w:r>
-    </w:p>
-    <w:p>
-      <w:pPr>
-        <w:pStyle w:val="Normal"/>
-        <w:rPr>
-          <w:rFonts w:ascii="Calibri" w:hAnsi="Calibri"/>
-        </w:rPr>
-      </w:pPr>
-      <w:r>
-        <w:rPr>
-          <w:rFonts w:ascii="Calibri" w:hAnsi="Calibri"/>
-        </w:rPr>
         <w:drawing>
-          <wp:anchor behindDoc="0" distT="0" distB="0" distL="0" distR="0" simplePos="0" locked="0" layoutInCell="0" allowOverlap="1" relativeHeight="22">
+          <wp:anchor behindDoc="0" distT="0" distB="0" distL="0" distR="0" simplePos="0" locked="0" layoutInCell="0" allowOverlap="1" relativeHeight="20">
             <wp:simplePos x="0" y="0"/>
             <wp:positionH relativeFrom="column">
               <wp:align>center</wp:align>
@@ -231,10 +218,10 @@
             <wp:positionV relativeFrom="paragraph">
               <wp:posOffset>635</wp:posOffset>
             </wp:positionV>
-            <wp:extent cx="6120130" cy="1484630"/>
+            <wp:extent cx="6120130" cy="1518920"/>
             <wp:effectExtent l="0" t="0" r="0" b="0"/>
             <wp:wrapSquare wrapText="largest"/>
-            <wp:docPr id="2" name="Imagen20" descr=""/>
+            <wp:docPr id="2" name="Imagen21" descr=""/>
             <wp:cNvGraphicFramePr>
               <a:graphicFrameLocks xmlns:a="http://schemas.openxmlformats.org/drawingml/2006/main" noChangeAspect="1"/>
             </wp:cNvGraphicFramePr>
@@ -242,7 +229,7 @@
               <a:graphicData uri="http://schemas.openxmlformats.org/drawingml/2006/picture">
                 <pic:pic xmlns:pic="http://schemas.openxmlformats.org/drawingml/2006/picture">
                   <pic:nvPicPr>
-                    <pic:cNvPr id="2" name="Imagen20" descr=""/>
+                    <pic:cNvPr id="2" name="Imagen21" descr=""/>
                     <pic:cNvPicPr>
                       <a:picLocks noChangeAspect="1" noChangeArrowheads="1"/>
                     </pic:cNvPicPr>
@@ -256,7 +243,7 @@
                   <pic:spPr bwMode="auto">
                     <a:xfrm>
                       <a:off x="0" y="0"/>
-                      <a:ext cx="6120130" cy="1484630"/>
+                      <a:ext cx="6120130" cy="1518920"/>
                     </a:xfrm>
                     <a:prstGeom prst="rect">
                       <a:avLst/>
@@ -268,6 +255,19 @@
           </wp:anchor>
         </w:drawing>
       </w:r>
+    </w:p>
+    <w:p>
+      <w:pPr>
+        <w:pStyle w:val="Normal"/>
+        <w:rPr>
+          <w:rFonts w:ascii="Calibri" w:hAnsi="Calibri"/>
+        </w:rPr>
+      </w:pPr>
+      <w:r>
+        <w:rPr>
+          <w:rFonts w:ascii="Calibri" w:hAnsi="Calibri"/>
+        </w:rPr>
+      </w:r>
       <w:r>
         <w:br w:type="page"/>
       </w:r>
@@ -340,8 +340,21 @@
         <w:rPr>
           <w:rFonts w:ascii="Calibri" w:hAnsi="Calibri"/>
         </w:rPr>
+      </w:r>
+    </w:p>
+    <w:p>
+      <w:pPr>
+        <w:pStyle w:val="Normal"/>
+        <w:rPr>
+          <w:rFonts w:ascii="Calibri" w:hAnsi="Calibri"/>
+        </w:rPr>
+      </w:pPr>
+      <w:r>
+        <w:rPr>
+          <w:rFonts w:ascii="Calibri" w:hAnsi="Calibri"/>
+        </w:rPr>
         <w:drawing>
-          <wp:anchor behindDoc="0" distT="0" distB="0" distL="0" distR="0" simplePos="0" locked="0" layoutInCell="0" allowOverlap="1" relativeHeight="21">
+          <wp:anchor behindDoc="0" distT="0" distB="0" distL="0" distR="0" simplePos="0" locked="0" layoutInCell="0" allowOverlap="1" relativeHeight="22">
             <wp:simplePos x="0" y="0"/>
             <wp:positionH relativeFrom="column">
               <wp:align>center</wp:align>
@@ -349,10 +362,10 @@
             <wp:positionV relativeFrom="paragraph">
               <wp:posOffset>635</wp:posOffset>
             </wp:positionV>
-            <wp:extent cx="6120130" cy="4726305"/>
+            <wp:extent cx="6120130" cy="4742815"/>
             <wp:effectExtent l="0" t="0" r="0" b="0"/>
-            <wp:wrapTopAndBottom/>
-            <wp:docPr id="3" name="Imagen21" descr=""/>
+            <wp:wrapSquare wrapText="largest"/>
+            <wp:docPr id="3" name="Imagen20" descr=""/>
             <wp:cNvGraphicFramePr>
               <a:graphicFrameLocks xmlns:a="http://schemas.openxmlformats.org/drawingml/2006/main" noChangeAspect="1"/>
             </wp:cNvGraphicFramePr>
@@ -360,7 +373,7 @@
               <a:graphicData uri="http://schemas.openxmlformats.org/drawingml/2006/picture">
                 <pic:pic xmlns:pic="http://schemas.openxmlformats.org/drawingml/2006/picture">
                   <pic:nvPicPr>
-                    <pic:cNvPr id="3" name="Imagen21" descr=""/>
+                    <pic:cNvPr id="3" name="Imagen20" descr=""/>
                     <pic:cNvPicPr>
                       <a:picLocks noChangeAspect="1" noChangeArrowheads="1"/>
                     </pic:cNvPicPr>
@@ -374,7 +387,7 @@
                   <pic:spPr bwMode="auto">
                     <a:xfrm>
                       <a:off x="0" y="0"/>
-                      <a:ext cx="6120130" cy="4726305"/>
+                      <a:ext cx="6120130" cy="4742815"/>
                     </a:xfrm>
                     <a:prstGeom prst="rect">
                       <a:avLst/>
@@ -385,19 +398,6 @@
             </a:graphic>
           </wp:anchor>
         </w:drawing>
-      </w:r>
-    </w:p>
-    <w:p>
-      <w:pPr>
-        <w:pStyle w:val="Normal"/>
-        <w:rPr>
-          <w:rFonts w:ascii="Calibri" w:hAnsi="Calibri"/>
-        </w:rPr>
-      </w:pPr>
-      <w:r>
-        <w:rPr>
-          <w:rFonts w:ascii="Calibri" w:hAnsi="Calibri"/>
-        </w:rPr>
       </w:r>
       <w:r>
         <w:br w:type="page"/>
@@ -5249,16 +5249,19 @@
       <w:pPr>
         <w:pStyle w:val="Normal"/>
         <w:rPr>
+          <w:rFonts w:ascii="Calibri" w:hAnsi="Calibri"/>
           <w:b w:val="false"/>
           <w:b w:val="false"/>
           <w:bCs w:val="false"/>
-          <w:highlight w:val="none"/>
           <w:shd w:fill="auto" w:val="clear"/>
         </w:rPr>
       </w:pPr>
       <w:r>
         <w:rPr>
           <w:rFonts w:ascii="Calibri" w:hAnsi="Calibri"/>
+          <w:b w:val="false"/>
+          <w:bCs w:val="false"/>
+          <w:shd w:fill="auto" w:val="clear"/>
         </w:rPr>
       </w:r>
     </w:p>
@@ -5304,7 +5307,7 @@
           <w:iCs/>
           <w:shd w:fill="auto" w:val="clear"/>
         </w:rPr>
-        <w:t xml:space="preserve">al final del </w:t>
+        <w:t xml:space="preserve">en </w:t>
       </w:r>
       <w:r>
         <w:rPr>
@@ -5315,7 +5318,7 @@
           <w:iCs/>
           <w:shd w:fill="auto" w:val="clear"/>
         </w:rPr>
-        <w:t>camp</w:t>
+        <w:t xml:space="preserve">el </w:t>
       </w:r>
       <w:r>
         <w:rPr>
@@ -5326,23 +5329,59 @@
           <w:iCs/>
           <w:shd w:fill="auto" w:val="clear"/>
         </w:rPr>
-        <w:t>o de observaciones indicando el técnico que ha finalizado el aviso.</w:t>
-      </w:r>
-    </w:p>
-    <w:p>
-      <w:pPr>
-        <w:pStyle w:val="Normal"/>
-        <w:rPr>
+        <w:t>camp</w:t>
+      </w:r>
+      <w:r>
+        <w:rPr>
+          <w:rFonts w:ascii="Calibri" w:hAnsi="Calibri"/>
+          <w:b w:val="false"/>
+          <w:bCs w:val="false"/>
+          <w:i/>
+          <w:iCs/>
+          <w:shd w:fill="auto" w:val="clear"/>
+        </w:rPr>
+        <w:t xml:space="preserve">o de observaciones indicando el técnico que ha </w:t>
+      </w:r>
+      <w:r>
+        <w:rPr>
+          <w:rFonts w:ascii="Calibri" w:hAnsi="Calibri"/>
+          <w:b w:val="false"/>
+          <w:bCs w:val="false"/>
+          <w:i/>
+          <w:iCs/>
+          <w:shd w:fill="auto" w:val="clear"/>
+        </w:rPr>
+        <w:t>borrado</w:t>
+      </w:r>
+      <w:r>
+        <w:rPr>
+          <w:rFonts w:ascii="Calibri" w:hAnsi="Calibri"/>
+          <w:b w:val="false"/>
+          <w:bCs w:val="false"/>
+          <w:i/>
+          <w:iCs/>
+          <w:shd w:fill="auto" w:val="clear"/>
+        </w:rPr>
+        <w:t xml:space="preserve"> el aviso.</w:t>
+      </w:r>
+    </w:p>
+    <w:p>
+      <w:pPr>
+        <w:pStyle w:val="Normal"/>
+        <w:rPr>
+          <w:rFonts w:ascii="Calibri" w:hAnsi="Calibri"/>
           <w:b w:val="false"/>
           <w:b w:val="false"/>
           <w:bCs w:val="false"/>
-          <w:highlight w:val="none"/>
           <w:shd w:fill="auto" w:val="clear"/>
         </w:rPr>
       </w:pPr>
       <w:r>
         <w:rPr>
           <w:rFonts w:ascii="Calibri" w:hAnsi="Calibri"/>
+          <w:b w:val="false"/>
+          <w:bCs w:val="false"/>
+          <w:shd w:fill="auto" w:val="clear"/>
         </w:rPr>
       </w:r>
     </w:p>

</xml_diff>